<commit_message>
letter moved to srcl pad
</commit_message>
<xml_diff>
--- a/Docs/Pad-SRCL.docx
+++ b/Docs/Pad-SRCL.docx
@@ -4,125 +4,37 @@
   <w:body>
     <w:p>
       <w:pPr>
-        <w:tabs>
-          <w:tab w:val="left" w:pos="3570"/>
-        </w:tabs>
-        <w:jc w:val="both"/>
+        <w:spacing w:after="0"/>
         <w:rPr>
           <w:rFonts w:ascii="Times New Roman" w:hAnsi="Times New Roman" w:cs="Times New Roman"/>
+          <w:b/>
           <w:sz w:val="24"/>
-        </w:rPr>
-      </w:pPr>
-    </w:p>
-    <w:p>
-      <w:pPr>
-        <w:tabs>
-          <w:tab w:val="left" w:pos="3570"/>
-        </w:tabs>
-        <w:jc w:val="both"/>
-        <w:rPr>
-          <w:rFonts w:ascii="Times New Roman" w:hAnsi="Times New Roman" w:cs="Times New Roman"/>
-          <w:sz w:val="24"/>
+          <w:szCs w:val="24"/>
         </w:rPr>
       </w:pPr>
       <w:r>
         <w:rPr>
           <w:rFonts w:ascii="Times New Roman" w:hAnsi="Times New Roman" w:cs="Times New Roman"/>
+          <w:b/>
           <w:noProof/>
           <w:sz w:val="24"/>
+          <w:szCs w:val="24"/>
         </w:rPr>
         <mc:AlternateContent>
           <mc:Choice Requires="wps">
             <w:drawing>
-              <wp:anchor distT="0" distB="0" distL="114300" distR="114300" simplePos="0" relativeHeight="251664384" behindDoc="0" locked="0" layoutInCell="1" allowOverlap="1" wp14:anchorId="62CF4C68" wp14:editId="0881B36A">
+              <wp:anchor distT="0" distB="0" distL="114300" distR="114300" simplePos="0" relativeHeight="251665408" behindDoc="0" locked="0" layoutInCell="1" allowOverlap="1" wp14:anchorId="1A207704" wp14:editId="638D9C7B">
                 <wp:simplePos x="0" y="0"/>
-                <wp:positionH relativeFrom="page">
-                  <wp:posOffset>113665</wp:posOffset>
+                <wp:positionH relativeFrom="margin">
+                  <wp:posOffset>-85725</wp:posOffset>
                 </wp:positionH>
-                <wp:positionV relativeFrom="page">
-                  <wp:posOffset>9558020</wp:posOffset>
+                <wp:positionV relativeFrom="paragraph">
+                  <wp:posOffset>7800975</wp:posOffset>
                 </wp:positionV>
-                <wp:extent cx="7564755" cy="0"/>
-                <wp:effectExtent l="0" t="19050" r="36195" b="19050"/>
+                <wp:extent cx="3381375" cy="1191895"/>
+                <wp:effectExtent l="0" t="0" r="28575" b="27305"/>
                 <wp:wrapNone/>
-                <wp:docPr id="4" name="Straight Connector 4"/>
-                <wp:cNvGraphicFramePr/>
-                <a:graphic xmlns:a="http://schemas.openxmlformats.org/drawingml/2006/main">
-                  <a:graphicData uri="http://schemas.microsoft.com/office/word/2010/wordprocessingShape">
-                    <wps:wsp>
-                      <wps:cNvCnPr/>
-                      <wps:spPr>
-                        <a:xfrm flipV="1">
-                          <a:off x="0" y="0"/>
-                          <a:ext cx="7564755" cy="0"/>
-                        </a:xfrm>
-                        <a:prstGeom prst="line">
-                          <a:avLst/>
-                        </a:prstGeom>
-                        <a:ln w="28575" cmpd="dbl">
-                          <a:solidFill>
-                            <a:srgbClr val="002060"/>
-                          </a:solidFill>
-                        </a:ln>
-                      </wps:spPr>
-                      <wps:style>
-                        <a:lnRef idx="1">
-                          <a:schemeClr val="accent1"/>
-                        </a:lnRef>
-                        <a:fillRef idx="0">
-                          <a:schemeClr val="accent1"/>
-                        </a:fillRef>
-                        <a:effectRef idx="0">
-                          <a:schemeClr val="accent1"/>
-                        </a:effectRef>
-                        <a:fontRef idx="minor">
-                          <a:schemeClr val="tx1"/>
-                        </a:fontRef>
-                      </wps:style>
-                      <wps:bodyPr/>
-                    </wps:wsp>
-                  </a:graphicData>
-                </a:graphic>
-                <wp14:sizeRelH relativeFrom="margin">
-                  <wp14:pctWidth>0</wp14:pctWidth>
-                </wp14:sizeRelH>
-                <wp14:sizeRelV relativeFrom="margin">
-                  <wp14:pctHeight>0</wp14:pctHeight>
-                </wp14:sizeRelV>
-              </wp:anchor>
-            </w:drawing>
-          </mc:Choice>
-          <mc:Fallback>
-            <w:pict>
-              <v:line w14:anchorId="1705EF9C" id="Straight Connector 4" o:spid="_x0000_s1026" style="position:absolute;flip:y;z-index:251664384;visibility:visible;mso-wrap-style:square;mso-width-percent:0;mso-height-percent:0;mso-wrap-distance-left:9pt;mso-wrap-distance-top:0;mso-wrap-distance-right:9pt;mso-wrap-distance-bottom:0;mso-position-horizontal:absolute;mso-position-horizontal-relative:page;mso-position-vertical:absolute;mso-position-vertical-relative:page;mso-width-percent:0;mso-height-percent:0;mso-width-relative:margin;mso-height-relative:margin" from="8.95pt,752.6pt" to="604.6pt,752.6pt" o:gfxdata="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" strokecolor="#002060" strokeweight="2.25pt">
-                <v:stroke linestyle="thinThin" joinstyle="miter"/>
-                <w10:wrap anchorx="page" anchory="page"/>
-              </v:line>
-            </w:pict>
-          </mc:Fallback>
-        </mc:AlternateContent>
-      </w:r>
-      <w:r>
-        <w:rPr>
-          <w:rFonts w:ascii="Times New Roman" w:hAnsi="Times New Roman" w:cs="Times New Roman"/>
-          <w:noProof/>
-          <w:sz w:val="24"/>
-        </w:rPr>
-        <mc:AlternateContent>
-          <mc:Choice Requires="wps">
-            <w:drawing>
-              <wp:anchor distT="0" distB="0" distL="114300" distR="114300" simplePos="0" relativeHeight="251661312" behindDoc="0" locked="0" layoutInCell="1" allowOverlap="1" wp14:anchorId="4FCA32A2" wp14:editId="257A2BE1">
-                <wp:simplePos x="0" y="0"/>
-                <wp:positionH relativeFrom="page">
-                  <wp:posOffset>5350510</wp:posOffset>
-                </wp:positionH>
-                <wp:positionV relativeFrom="page">
-                  <wp:posOffset>9578340</wp:posOffset>
-                </wp:positionV>
-                <wp:extent cx="2414270" cy="422275"/>
-                <wp:effectExtent l="0" t="0" r="24130" b="15875"/>
-                <wp:wrapNone/>
-                <wp:docPr id="2" name="Rectangle 2"/>
+                <wp:docPr id="6" name="Rectangle 6"/>
                 <wp:cNvGraphicFramePr/>
                 <a:graphic xmlns:a="http://schemas.openxmlformats.org/drawingml/2006/main">
                   <a:graphicData uri="http://schemas.microsoft.com/office/word/2010/wordprocessingShape">
@@ -131,7 +43,7 @@
                       <wps:spPr>
                         <a:xfrm>
                           <a:off x="0" y="0"/>
-                          <a:ext cx="2414270" cy="422275"/>
+                          <a:ext cx="3381375" cy="1191895"/>
                         </a:xfrm>
                         <a:prstGeom prst="rect">
                           <a:avLst/>
@@ -160,43 +72,102 @@
                         <w:txbxContent>
                           <w:p>
                             <w:pPr>
-                              <w:jc w:val="center"/>
+                              <w:spacing w:after="0" w:line="240" w:lineRule="auto"/>
+                              <w:rPr>
+                                <w:rFonts w:ascii="Times New Roman" w:hAnsi="Times New Roman" w:cs="Times New Roman"/>
+                                <w:sz w:val="24"/>
+                                <w:szCs w:val="24"/>
+                              </w:rPr>
                             </w:pPr>
                             <w:r>
                               <w:rPr>
                                 <w:rFonts w:ascii="Times New Roman" w:hAnsi="Times New Roman" w:cs="Times New Roman"/>
-                                <w:sz w:val="20"/>
-                                <w:szCs w:val="20"/>
-                                <w:shd w:val="clear" w:color="auto" w:fill="FFFFFF"/>
+                                <w:sz w:val="24"/>
+                                <w:szCs w:val="24"/>
                               </w:rPr>
-                              <w:t xml:space="preserve">Cell # +88 01711 459 532 </w:t>
+                              <w:t>Managing Director</w:t>
                             </w:r>
+                          </w:p>
+                          <w:p>
+                            <w:pPr>
+                              <w:spacing w:after="0" w:line="240" w:lineRule="auto"/>
+                              <w:rPr>
+                                <w:rFonts w:ascii="Times New Roman" w:hAnsi="Times New Roman" w:cs="Times New Roman"/>
+                                <w:sz w:val="24"/>
+                                <w:szCs w:val="24"/>
+                              </w:rPr>
+                            </w:pPr>
                             <w:r>
                               <w:rPr>
                                 <w:rFonts w:ascii="Times New Roman" w:hAnsi="Times New Roman" w:cs="Times New Roman"/>
-                                <w:sz w:val="20"/>
-                                <w:szCs w:val="20"/>
+                                <w:sz w:val="24"/>
+                                <w:szCs w:val="24"/>
                               </w:rPr>
-                              <w:br/>
+                              <w:t>Sustainable Research and Consultancy Ltd. (SRCL)</w:t>
                             </w:r>
+                          </w:p>
+                          <w:p>
+                            <w:pPr>
+                              <w:spacing w:after="0" w:line="240" w:lineRule="auto"/>
+                              <w:rPr>
+                                <w:rFonts w:ascii="Times New Roman" w:hAnsi="Times New Roman" w:cs="Times New Roman"/>
+                                <w:sz w:val="24"/>
+                                <w:szCs w:val="24"/>
+                              </w:rPr>
+                            </w:pPr>
+                            <w:proofErr w:type="spellStart"/>
                             <w:r>
                               <w:rPr>
                                 <w:rFonts w:ascii="Times New Roman" w:hAnsi="Times New Roman" w:cs="Times New Roman"/>
-                                <w:sz w:val="20"/>
-                                <w:szCs w:val="20"/>
-                                <w:shd w:val="clear" w:color="auto" w:fill="FFFFFF"/>
+                                <w:sz w:val="24"/>
+                                <w:szCs w:val="24"/>
                               </w:rPr>
-                              <w:t>Email #</w:t>
+                              <w:t>Taz</w:t>
                             </w:r>
+                            <w:proofErr w:type="spellEnd"/>
                             <w:r>
                               <w:rPr>
-                                <w:rStyle w:val="apple-converted-space"/>
                                 <w:rFonts w:ascii="Times New Roman" w:hAnsi="Times New Roman" w:cs="Times New Roman"/>
-                                <w:sz w:val="20"/>
-                                <w:szCs w:val="20"/>
-                                <w:shd w:val="clear" w:color="auto" w:fill="FFFFFF"/>
+                                <w:sz w:val="24"/>
+                                <w:szCs w:val="24"/>
                               </w:rPr>
-                              <w:t> </w:t>
+                              <w:t xml:space="preserve"> Mansion, 28, Kawran Bazar, Dhaka-1215.</w:t>
+                            </w:r>
+                          </w:p>
+                          <w:p>
+                            <w:pPr>
+                              <w:spacing w:after="0" w:line="240" w:lineRule="auto"/>
+                              <w:rPr>
+                                <w:rFonts w:ascii="Times New Roman" w:hAnsi="Times New Roman" w:cs="Times New Roman"/>
+                                <w:sz w:val="24"/>
+                                <w:szCs w:val="24"/>
+                              </w:rPr>
+                            </w:pPr>
+                            <w:r>
+                              <w:rPr>
+                                <w:rFonts w:ascii="Times New Roman" w:hAnsi="Times New Roman" w:cs="Times New Roman"/>
+                                <w:sz w:val="24"/>
+                                <w:szCs w:val="24"/>
+                              </w:rPr>
+                              <w:t>M: +880 1711 459 532</w:t>
+                            </w:r>
+                          </w:p>
+                          <w:p>
+                            <w:pPr>
+                              <w:spacing w:after="0" w:line="240" w:lineRule="auto"/>
+                              <w:rPr>
+                                <w:rFonts w:ascii="Times New Roman" w:hAnsi="Times New Roman" w:cs="Times New Roman"/>
+                                <w:sz w:val="24"/>
+                                <w:szCs w:val="24"/>
+                              </w:rPr>
+                            </w:pPr>
+                            <w:r>
+                              <w:rPr>
+                                <w:rFonts w:ascii="Times New Roman" w:hAnsi="Times New Roman" w:cs="Times New Roman"/>
+                                <w:sz w:val="24"/>
+                                <w:szCs w:val="24"/>
+                              </w:rPr>
+                              <w:t xml:space="preserve">E: </w:t>
                             </w:r>
                             <w:hyperlink r:id="rId7" w:history="1">
                               <w:r>
@@ -204,12 +175,42 @@
                                   <w:rStyle w:val="Hyperlink"/>
                                   <w:rFonts w:ascii="Times New Roman" w:hAnsi="Times New Roman" w:cs="Times New Roman"/>
                                   <w:color w:val="auto"/>
-                                  <w:sz w:val="20"/>
-                                  <w:szCs w:val="20"/>
+                                  <w:sz w:val="24"/>
+                                  <w:szCs w:val="24"/>
                                   <w:u w:val="none"/>
-                                  <w:shd w:val="clear" w:color="auto" w:fill="FFFFFF"/>
                                 </w:rPr>
-                                <w:t>srcl.group.bd@gmail.com</w:t>
+                                <w:t>jubayer.buet.bd@gmail.com</w:t>
+                              </w:r>
+                            </w:hyperlink>
+                            <w:r>
+                              <w:rPr>
+                                <w:rFonts w:ascii="Times New Roman" w:hAnsi="Times New Roman" w:cs="Times New Roman"/>
+                                <w:sz w:val="24"/>
+                                <w:szCs w:val="24"/>
+                              </w:rPr>
+                              <w:t xml:space="preserve"> </w:t>
+                            </w:r>
+                          </w:p>
+                          <w:p>
+                            <w:r>
+                              <w:rPr>
+                                <w:rFonts w:ascii="Times New Roman" w:hAnsi="Times New Roman" w:cs="Times New Roman"/>
+                                <w:sz w:val="24"/>
+                                <w:szCs w:val="24"/>
+                              </w:rPr>
+                              <w:t xml:space="preserve">W: </w:t>
+                            </w:r>
+                            <w:hyperlink r:id="rId8" w:history="1">
+                              <w:r>
+                                <w:rPr>
+                                  <w:rStyle w:val="Hyperlink"/>
+                                  <w:rFonts w:ascii="Times New Roman" w:hAnsi="Times New Roman" w:cs="Times New Roman"/>
+                                  <w:color w:val="auto"/>
+                                  <w:sz w:val="24"/>
+                                  <w:szCs w:val="24"/>
+                                  <w:u w:val="none"/>
+                                </w:rPr>
+                                <w:t>www.srclgroup.com</w:t>
                               </w:r>
                             </w:hyperlink>
                           </w:p>
@@ -235,398 +236,60 @@
           </mc:Choice>
           <mc:Fallback>
             <w:pict>
-              <v:rect w14:anchorId="4FCA32A2" id="Rectangle 2" o:spid="_x0000_s1026" style="position:absolute;left:0;text-align:left;margin-left:421.3pt;margin-top:754.2pt;width:190.1pt;height:33.25pt;z-index:251661312;visibility:visible;mso-wrap-style:square;mso-width-percent:0;mso-height-percent:0;mso-wrap-distance-left:9pt;mso-wrap-distance-top:0;mso-wrap-distance-right:9pt;mso-wrap-distance-bottom:0;mso-position-horizontal:absolute;mso-position-horizontal-relative:page;mso-position-vertical:absolute;mso-position-vertical-relative:page;mso-width-percent:0;mso-height-percent:0;mso-width-relative:margin;mso-height-relative:margin;v-text-anchor:middle" o:gfxdata="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" fillcolor="white [3201]" strokecolor="white [3212]" strokeweight="1pt">
+              <v:rect w14:anchorId="1A207704" id="Rectangle 6" o:spid="_x0000_s1026" style="position:absolute;margin-left:-6.75pt;margin-top:614.25pt;width:266.25pt;height:93.85pt;z-index:251665408;visibility:visible;mso-wrap-style:square;mso-width-percent:0;mso-height-percent:0;mso-wrap-distance-left:9pt;mso-wrap-distance-top:0;mso-wrap-distance-right:9pt;mso-wrap-distance-bottom:0;mso-position-horizontal:absolute;mso-position-horizontal-relative:margin;mso-position-vertical:absolute;mso-position-vertical-relative:text;mso-width-percent:0;mso-height-percent:0;mso-width-relative:margin;mso-height-relative:margin;v-text-anchor:middle" o:gfxdata="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" fillcolor="white [3201]" strokecolor="white [3212]" strokeweight="1pt">
                 <v:textbox>
                   <w:txbxContent>
                     <w:p>
                       <w:pPr>
-                        <w:jc w:val="center"/>
+                        <w:spacing w:after="0" w:line="240" w:lineRule="auto"/>
+                        <w:rPr>
+                          <w:rFonts w:ascii="Times New Roman" w:hAnsi="Times New Roman" w:cs="Times New Roman"/>
+                          <w:sz w:val="24"/>
+                          <w:szCs w:val="24"/>
+                        </w:rPr>
                       </w:pPr>
                       <w:r>
                         <w:rPr>
                           <w:rFonts w:ascii="Times New Roman" w:hAnsi="Times New Roman" w:cs="Times New Roman"/>
-                          <w:sz w:val="20"/>
-                          <w:szCs w:val="20"/>
-                          <w:shd w:val="clear" w:color="auto" w:fill="FFFFFF"/>
+                          <w:sz w:val="24"/>
+                          <w:szCs w:val="24"/>
                         </w:rPr>
-                        <w:t xml:space="preserve">Cell # +88 01711 459 532 </w:t>
+                        <w:t>Managing Director</w:t>
                       </w:r>
-                      <w:r>
-                        <w:rPr>
-                          <w:rFonts w:ascii="Times New Roman" w:hAnsi="Times New Roman" w:cs="Times New Roman"/>
-                          <w:sz w:val="20"/>
-                          <w:szCs w:val="20"/>
-                        </w:rPr>
-                        <w:br/>
-                      </w:r>
-                      <w:r>
-                        <w:rPr>
-                          <w:rFonts w:ascii="Times New Roman" w:hAnsi="Times New Roman" w:cs="Times New Roman"/>
-                          <w:sz w:val="20"/>
-                          <w:szCs w:val="20"/>
-                          <w:shd w:val="clear" w:color="auto" w:fill="FFFFFF"/>
-                        </w:rPr>
-                        <w:t>Email #</w:t>
-                      </w:r>
-                      <w:r>
-                        <w:rPr>
-                          <w:rStyle w:val="apple-converted-space"/>
-                          <w:rFonts w:ascii="Times New Roman" w:hAnsi="Times New Roman" w:cs="Times New Roman"/>
-                          <w:sz w:val="20"/>
-                          <w:szCs w:val="20"/>
-                          <w:shd w:val="clear" w:color="auto" w:fill="FFFFFF"/>
-                        </w:rPr>
-                        <w:t> </w:t>
-                      </w:r>
-                      <w:hyperlink r:id="rId8" w:history="1">
-                        <w:r>
-                          <w:rPr>
-                            <w:rStyle w:val="Hyperlink"/>
-                            <w:rFonts w:ascii="Times New Roman" w:hAnsi="Times New Roman" w:cs="Times New Roman"/>
-                            <w:color w:val="auto"/>
-                            <w:sz w:val="20"/>
-                            <w:szCs w:val="20"/>
-                            <w:u w:val="none"/>
-                            <w:shd w:val="clear" w:color="auto" w:fill="FFFFFF"/>
-                          </w:rPr>
-                          <w:t>srcl.group.bd@gmail.com</w:t>
-                        </w:r>
-                      </w:hyperlink>
-                    </w:p>
-                  </w:txbxContent>
-                </v:textbox>
-                <w10:wrap anchorx="page" anchory="page"/>
-              </v:rect>
-            </w:pict>
-          </mc:Fallback>
-        </mc:AlternateContent>
-      </w:r>
-      <w:r>
-        <w:rPr>
-          <w:rFonts w:ascii="Times New Roman" w:hAnsi="Times New Roman" w:cs="Times New Roman"/>
-          <w:noProof/>
-          <w:sz w:val="24"/>
-        </w:rPr>
-        <mc:AlternateContent>
-          <mc:Choice Requires="wps">
-            <w:drawing>
-              <wp:anchor distT="0" distB="0" distL="114300" distR="114300" simplePos="0" relativeHeight="251663360" behindDoc="0" locked="0" layoutInCell="1" allowOverlap="1" wp14:anchorId="2399715D" wp14:editId="61861309">
-                <wp:simplePos x="0" y="0"/>
-                <wp:positionH relativeFrom="margin">
-                  <wp:posOffset>2856865</wp:posOffset>
-                </wp:positionH>
-                <wp:positionV relativeFrom="page">
-                  <wp:posOffset>9573895</wp:posOffset>
-                </wp:positionV>
-                <wp:extent cx="1250315" cy="422275"/>
-                <wp:effectExtent l="0" t="0" r="26035" b="15875"/>
-                <wp:wrapNone/>
-                <wp:docPr id="3" name="Rectangle 3"/>
-                <wp:cNvGraphicFramePr/>
-                <a:graphic xmlns:a="http://schemas.openxmlformats.org/drawingml/2006/main">
-                  <a:graphicData uri="http://schemas.microsoft.com/office/word/2010/wordprocessingShape">
-                    <wps:wsp>
-                      <wps:cNvSpPr/>
-                      <wps:spPr>
-                        <a:xfrm>
-                          <a:off x="0" y="0"/>
-                          <a:ext cx="1250315" cy="422275"/>
-                        </a:xfrm>
-                        <a:prstGeom prst="rect">
-                          <a:avLst/>
-                        </a:prstGeom>
-                        <a:ln>
-                          <a:solidFill>
-                            <a:schemeClr val="bg1"/>
-                          </a:solidFill>
-                        </a:ln>
-                      </wps:spPr>
-                      <wps:style>
-                        <a:lnRef idx="2">
-                          <a:schemeClr val="accent6"/>
-                        </a:lnRef>
-                        <a:fillRef idx="1">
-                          <a:schemeClr val="lt1"/>
-                        </a:fillRef>
-                        <a:effectRef idx="0">
-                          <a:schemeClr val="accent6"/>
-                        </a:effectRef>
-                        <a:fontRef idx="minor">
-                          <a:schemeClr val="dk1"/>
-                        </a:fontRef>
-                      </wps:style>
-                      <wps:txbx>
-                        <w:txbxContent>
-                          <w:p>
-                            <w:pPr>
-                              <w:pStyle w:val="Footer"/>
-                              <w:jc w:val="center"/>
-                              <w:rPr>
-                                <w:rFonts w:ascii="Times New Roman" w:hAnsi="Times New Roman" w:cs="Times New Roman"/>
-                                <w:sz w:val="20"/>
-                                <w:szCs w:val="20"/>
-                              </w:rPr>
-                            </w:pPr>
-                            <w:hyperlink r:id="rId9" w:history="1">
-                              <w:r>
-                                <w:rPr>
-                                  <w:rStyle w:val="Hyperlink"/>
-                                  <w:rFonts w:ascii="Times New Roman" w:hAnsi="Times New Roman" w:cs="Times New Roman"/>
-                                  <w:color w:val="auto"/>
-                                  <w:sz w:val="20"/>
-                                  <w:szCs w:val="20"/>
-                                  <w:u w:val="none"/>
-                                </w:rPr>
-                                <w:t>www.srclbd.com</w:t>
-                              </w:r>
-                            </w:hyperlink>
-                          </w:p>
-                          <w:p>
-                            <w:pPr>
-                              <w:jc w:val="center"/>
-                            </w:pPr>
-                            <w:r>
-                              <w:rPr>
-                                <w:rFonts w:ascii="Times New Roman" w:hAnsi="Times New Roman" w:cs="Times New Roman"/>
-                                <w:sz w:val="20"/>
-                                <w:szCs w:val="20"/>
-                              </w:rPr>
-                              <w:t>www.socheton.com</w:t>
-                            </w:r>
-                          </w:p>
-                        </w:txbxContent>
-                      </wps:txbx>
-                      <wps:bodyPr rot="0" spcFirstLastPara="0" vertOverflow="overflow" horzOverflow="overflow" vert="horz" wrap="square" lIns="91440" tIns="45720" rIns="91440" bIns="45720" numCol="1" spcCol="0" rtlCol="0" fromWordArt="0" anchor="ctr" anchorCtr="0" forceAA="0" compatLnSpc="1">
-                        <a:prstTxWarp prst="textNoShape">
-                          <a:avLst/>
-                        </a:prstTxWarp>
-                        <a:noAutofit/>
-                      </wps:bodyPr>
-                    </wps:wsp>
-                  </a:graphicData>
-                </a:graphic>
-                <wp14:sizeRelH relativeFrom="margin">
-                  <wp14:pctWidth>0</wp14:pctWidth>
-                </wp14:sizeRelH>
-                <wp14:sizeRelV relativeFrom="margin">
-                  <wp14:pctHeight>0</wp14:pctHeight>
-                </wp14:sizeRelV>
-              </wp:anchor>
-            </w:drawing>
-          </mc:Choice>
-          <mc:Fallback>
-            <w:pict>
-              <v:rect w14:anchorId="2399715D" id="Rectangle 3" o:spid="_x0000_s1027" style="position:absolute;left:0;text-align:left;margin-left:224.95pt;margin-top:753.85pt;width:98.45pt;height:33.25pt;z-index:251663360;visibility:visible;mso-wrap-style:square;mso-width-percent:0;mso-height-percent:0;mso-wrap-distance-left:9pt;mso-wrap-distance-top:0;mso-wrap-distance-right:9pt;mso-wrap-distance-bottom:0;mso-position-horizontal:absolute;mso-position-horizontal-relative:margin;mso-position-vertical:absolute;mso-position-vertical-relative:page;mso-width-percent:0;mso-height-percent:0;mso-width-relative:margin;mso-height-relative:margin;v-text-anchor:middle" o:gfxdata="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" fillcolor="white [3201]" strokecolor="white [3212]" strokeweight="1pt">
-                <v:textbox>
-                  <w:txbxContent>
-                    <w:p>
-                      <w:pPr>
-                        <w:pStyle w:val="Footer"/>
-                        <w:jc w:val="center"/>
-                        <w:rPr>
-                          <w:rFonts w:ascii="Times New Roman" w:hAnsi="Times New Roman" w:cs="Times New Roman"/>
-                          <w:sz w:val="20"/>
-                          <w:szCs w:val="20"/>
-                        </w:rPr>
-                      </w:pPr>
-                      <w:hyperlink r:id="rId10" w:history="1">
-                        <w:r>
-                          <w:rPr>
-                            <w:rStyle w:val="Hyperlink"/>
-                            <w:rFonts w:ascii="Times New Roman" w:hAnsi="Times New Roman" w:cs="Times New Roman"/>
-                            <w:color w:val="auto"/>
-                            <w:sz w:val="20"/>
-                            <w:szCs w:val="20"/>
-                            <w:u w:val="none"/>
-                          </w:rPr>
-                          <w:t>www.srclbd.com</w:t>
-                        </w:r>
-                      </w:hyperlink>
                     </w:p>
                     <w:p>
                       <w:pPr>
-                        <w:jc w:val="center"/>
+                        <w:spacing w:after="0" w:line="240" w:lineRule="auto"/>
+                        <w:rPr>
+                          <w:rFonts w:ascii="Times New Roman" w:hAnsi="Times New Roman" w:cs="Times New Roman"/>
+                          <w:sz w:val="24"/>
+                          <w:szCs w:val="24"/>
+                        </w:rPr>
                       </w:pPr>
                       <w:r>
                         <w:rPr>
                           <w:rFonts w:ascii="Times New Roman" w:hAnsi="Times New Roman" w:cs="Times New Roman"/>
-                          <w:sz w:val="20"/>
-                          <w:szCs w:val="20"/>
+                          <w:sz w:val="24"/>
+                          <w:szCs w:val="24"/>
                         </w:rPr>
-                        <w:t>www.socheton.com</w:t>
+                        <w:t>Sustainable Research and Consultancy Ltd. (SRCL)</w:t>
                       </w:r>
                     </w:p>
-                  </w:txbxContent>
-                </v:textbox>
-                <w10:wrap anchorx="margin" anchory="page"/>
-              </v:rect>
-            </w:pict>
-          </mc:Fallback>
-        </mc:AlternateContent>
-      </w:r>
-      <w:r>
-        <w:rPr>
-          <w:rFonts w:ascii="Times New Roman" w:hAnsi="Times New Roman" w:cs="Times New Roman"/>
-          <w:noProof/>
-          <w:sz w:val="24"/>
-        </w:rPr>
-        <mc:AlternateContent>
-          <mc:Choice Requires="wps">
-            <w:drawing>
-              <wp:anchor distT="0" distB="0" distL="114300" distR="114300" simplePos="0" relativeHeight="251659264" behindDoc="0" locked="0" layoutInCell="1" allowOverlap="1" wp14:anchorId="0DEF8D09" wp14:editId="73F7D962">
-                <wp:simplePos x="0" y="0"/>
-                <wp:positionH relativeFrom="page">
-                  <wp:posOffset>0</wp:posOffset>
-                </wp:positionH>
-                <wp:positionV relativeFrom="page">
-                  <wp:posOffset>9574530</wp:posOffset>
-                </wp:positionV>
-                <wp:extent cx="2639060" cy="422275"/>
-                <wp:effectExtent l="0" t="0" r="27940" b="15875"/>
-                <wp:wrapNone/>
-                <wp:docPr id="1" name="Rectangle 1"/>
-                <wp:cNvGraphicFramePr/>
-                <a:graphic xmlns:a="http://schemas.openxmlformats.org/drawingml/2006/main">
-                  <a:graphicData uri="http://schemas.microsoft.com/office/word/2010/wordprocessingShape">
-                    <wps:wsp>
-                      <wps:cNvSpPr/>
-                      <wps:spPr>
-                        <a:xfrm>
-                          <a:off x="0" y="0"/>
-                          <a:ext cx="2639060" cy="422275"/>
-                        </a:xfrm>
-                        <a:prstGeom prst="rect">
-                          <a:avLst/>
-                        </a:prstGeom>
-                        <a:ln>
-                          <a:solidFill>
-                            <a:schemeClr val="bg1"/>
-                          </a:solidFill>
-                        </a:ln>
-                      </wps:spPr>
-                      <wps:style>
-                        <a:lnRef idx="2">
-                          <a:schemeClr val="accent6"/>
-                        </a:lnRef>
-                        <a:fillRef idx="1">
-                          <a:schemeClr val="lt1"/>
-                        </a:fillRef>
-                        <a:effectRef idx="0">
-                          <a:schemeClr val="accent6"/>
-                        </a:effectRef>
-                        <a:fontRef idx="minor">
-                          <a:schemeClr val="dk1"/>
-                        </a:fontRef>
-                      </wps:style>
-                      <wps:txbx>
-                        <w:txbxContent>
-                          <w:p>
-                            <w:pPr>
-                              <w:jc w:val="center"/>
-                            </w:pPr>
-                            <w:r>
-                              <w:rPr>
-                                <w:rFonts w:ascii="Times New Roman" w:hAnsi="Times New Roman" w:cs="Times New Roman"/>
-                                <w:sz w:val="20"/>
-                                <w:szCs w:val="20"/>
-                                <w:shd w:val="clear" w:color="auto" w:fill="FFFFFF"/>
-                              </w:rPr>
-                              <w:t xml:space="preserve">House # 28, </w:t>
-                            </w:r>
-                            <w:proofErr w:type="spellStart"/>
-                            <w:r>
-                              <w:rPr>
-                                <w:rFonts w:ascii="Times New Roman" w:hAnsi="Times New Roman" w:cs="Times New Roman"/>
-                                <w:sz w:val="20"/>
-                                <w:szCs w:val="20"/>
-                                <w:shd w:val="clear" w:color="auto" w:fill="FFFFFF"/>
-                              </w:rPr>
-                              <w:t>Taz</w:t>
-                            </w:r>
-                            <w:proofErr w:type="spellEnd"/>
-                            <w:r>
-                              <w:rPr>
-                                <w:rFonts w:ascii="Times New Roman" w:hAnsi="Times New Roman" w:cs="Times New Roman"/>
-                                <w:sz w:val="20"/>
-                                <w:szCs w:val="20"/>
-                                <w:shd w:val="clear" w:color="auto" w:fill="FFFFFF"/>
-                              </w:rPr>
-                              <w:t xml:space="preserve"> Mansion (2nd Floor)</w:t>
-                            </w:r>
-                            <w:r>
-                              <w:rPr>
-                                <w:rFonts w:ascii="Times New Roman" w:hAnsi="Times New Roman" w:cs="Times New Roman"/>
-                                <w:sz w:val="20"/>
-                                <w:szCs w:val="20"/>
-                              </w:rPr>
-                              <w:br/>
-                            </w:r>
-                            <w:proofErr w:type="spellStart"/>
-                            <w:r>
-                              <w:rPr>
-                                <w:rFonts w:ascii="Times New Roman" w:hAnsi="Times New Roman" w:cs="Times New Roman"/>
-                                <w:sz w:val="20"/>
-                                <w:szCs w:val="20"/>
-                                <w:shd w:val="clear" w:color="auto" w:fill="FFFFFF"/>
-                              </w:rPr>
-                              <w:t>Karwan</w:t>
-                            </w:r>
-                            <w:proofErr w:type="spellEnd"/>
-                            <w:r>
-                              <w:rPr>
-                                <w:rFonts w:ascii="Times New Roman" w:hAnsi="Times New Roman" w:cs="Times New Roman"/>
-                                <w:sz w:val="20"/>
-                                <w:szCs w:val="20"/>
-                                <w:shd w:val="clear" w:color="auto" w:fill="FFFFFF"/>
-                              </w:rPr>
-                              <w:t xml:space="preserve"> Bazar, Dhaka-1215, Bangladesh.</w:t>
-                            </w:r>
-                          </w:p>
-                        </w:txbxContent>
-                      </wps:txbx>
-                      <wps:bodyPr rot="0" spcFirstLastPara="0" vertOverflow="overflow" horzOverflow="overflow" vert="horz" wrap="square" lIns="91440" tIns="45720" rIns="91440" bIns="45720" numCol="1" spcCol="0" rtlCol="0" fromWordArt="0" anchor="ctr" anchorCtr="0" forceAA="0" compatLnSpc="1">
-                        <a:prstTxWarp prst="textNoShape">
-                          <a:avLst/>
-                        </a:prstTxWarp>
-                        <a:noAutofit/>
-                      </wps:bodyPr>
-                    </wps:wsp>
-                  </a:graphicData>
-                </a:graphic>
-                <wp14:sizeRelH relativeFrom="margin">
-                  <wp14:pctWidth>0</wp14:pctWidth>
-                </wp14:sizeRelH>
-                <wp14:sizeRelV relativeFrom="margin">
-                  <wp14:pctHeight>0</wp14:pctHeight>
-                </wp14:sizeRelV>
-              </wp:anchor>
-            </w:drawing>
-          </mc:Choice>
-          <mc:Fallback>
-            <w:pict>
-              <v:rect w14:anchorId="0DEF8D09" id="Rectangle 1" o:spid="_x0000_s1028" style="position:absolute;left:0;text-align:left;margin-left:0;margin-top:753.9pt;width:207.8pt;height:33.25pt;z-index:251659264;visibility:visible;mso-wrap-style:square;mso-width-percent:0;mso-height-percent:0;mso-wrap-distance-left:9pt;mso-wrap-distance-top:0;mso-wrap-distance-right:9pt;mso-wrap-distance-bottom:0;mso-position-horizontal:absolute;mso-position-horizontal-relative:page;mso-position-vertical:absolute;mso-position-vertical-relative:page;mso-width-percent:0;mso-height-percent:0;mso-width-relative:margin;mso-height-relative:margin;v-text-anchor:middle" o:gfxdata="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" fillcolor="white [3201]" strokecolor="white [3212]" strokeweight="1pt">
-                <v:textbox>
-                  <w:txbxContent>
                     <w:p>
                       <w:pPr>
-                        <w:jc w:val="center"/>
-                      </w:pPr>
-                      <w:r>
+                        <w:spacing w:after="0" w:line="240" w:lineRule="auto"/>
                         <w:rPr>
                           <w:rFonts w:ascii="Times New Roman" w:hAnsi="Times New Roman" w:cs="Times New Roman"/>
-                          <w:sz w:val="20"/>
-                          <w:szCs w:val="20"/>
-                          <w:shd w:val="clear" w:color="auto" w:fill="FFFFFF"/>
+                          <w:sz w:val="24"/>
+                          <w:szCs w:val="24"/>
                         </w:rPr>
-                        <w:t xml:space="preserve">House # 28, </w:t>
-                      </w:r>
+                      </w:pPr>
                       <w:proofErr w:type="spellStart"/>
                       <w:r>
                         <w:rPr>
                           <w:rFonts w:ascii="Times New Roman" w:hAnsi="Times New Roman" w:cs="Times New Roman"/>
-                          <w:sz w:val="20"/>
-                          <w:szCs w:val="20"/>
-                          <w:shd w:val="clear" w:color="auto" w:fill="FFFFFF"/>
+                          <w:sz w:val="24"/>
+                          <w:szCs w:val="24"/>
                         </w:rPr>
                         <w:t>Taz</w:t>
                       </w:r>
@@ -634,112 +297,106 @@
                       <w:r>
                         <w:rPr>
                           <w:rFonts w:ascii="Times New Roman" w:hAnsi="Times New Roman" w:cs="Times New Roman"/>
-                          <w:sz w:val="20"/>
-                          <w:szCs w:val="20"/>
-                          <w:shd w:val="clear" w:color="auto" w:fill="FFFFFF"/>
+                          <w:sz w:val="24"/>
+                          <w:szCs w:val="24"/>
                         </w:rPr>
-                        <w:t xml:space="preserve"> Mansion (2nd Floor)</w:t>
+                        <w:t xml:space="preserve"> Mansion, 28, Kawran Bazar, Dhaka-1215.</w:t>
                       </w:r>
+                    </w:p>
+                    <w:p>
+                      <w:pPr>
+                        <w:spacing w:after="0" w:line="240" w:lineRule="auto"/>
+                        <w:rPr>
+                          <w:rFonts w:ascii="Times New Roman" w:hAnsi="Times New Roman" w:cs="Times New Roman"/>
+                          <w:sz w:val="24"/>
+                          <w:szCs w:val="24"/>
+                        </w:rPr>
+                      </w:pPr>
                       <w:r>
                         <w:rPr>
                           <w:rFonts w:ascii="Times New Roman" w:hAnsi="Times New Roman" w:cs="Times New Roman"/>
-                          <w:sz w:val="20"/>
-                          <w:szCs w:val="20"/>
+                          <w:sz w:val="24"/>
+                          <w:szCs w:val="24"/>
                         </w:rPr>
-                        <w:br/>
+                        <w:t>M: +880 1711 459 532</w:t>
                       </w:r>
-                      <w:proofErr w:type="spellStart"/>
+                    </w:p>
+                    <w:p>
+                      <w:pPr>
+                        <w:spacing w:after="0" w:line="240" w:lineRule="auto"/>
+                        <w:rPr>
+                          <w:rFonts w:ascii="Times New Roman" w:hAnsi="Times New Roman" w:cs="Times New Roman"/>
+                          <w:sz w:val="24"/>
+                          <w:szCs w:val="24"/>
+                        </w:rPr>
+                      </w:pPr>
                       <w:r>
                         <w:rPr>
                           <w:rFonts w:ascii="Times New Roman" w:hAnsi="Times New Roman" w:cs="Times New Roman"/>
-                          <w:sz w:val="20"/>
-                          <w:szCs w:val="20"/>
-                          <w:shd w:val="clear" w:color="auto" w:fill="FFFFFF"/>
+                          <w:sz w:val="24"/>
+                          <w:szCs w:val="24"/>
                         </w:rPr>
-                        <w:t>Karwan</w:t>
+                        <w:t xml:space="preserve">E: </w:t>
                       </w:r>
-                      <w:proofErr w:type="spellEnd"/>
+                      <w:hyperlink r:id="rId9" w:history="1">
+                        <w:r>
+                          <w:rPr>
+                            <w:rStyle w:val="Hyperlink"/>
+                            <w:rFonts w:ascii="Times New Roman" w:hAnsi="Times New Roman" w:cs="Times New Roman"/>
+                            <w:color w:val="auto"/>
+                            <w:sz w:val="24"/>
+                            <w:szCs w:val="24"/>
+                            <w:u w:val="none"/>
+                          </w:rPr>
+                          <w:t>jubayer.buet.bd@gmail.com</w:t>
+                        </w:r>
+                      </w:hyperlink>
                       <w:r>
                         <w:rPr>
                           <w:rFonts w:ascii="Times New Roman" w:hAnsi="Times New Roman" w:cs="Times New Roman"/>
-                          <w:sz w:val="20"/>
-                          <w:szCs w:val="20"/>
-                          <w:shd w:val="clear" w:color="auto" w:fill="FFFFFF"/>
+                          <w:sz w:val="24"/>
+                          <w:szCs w:val="24"/>
                         </w:rPr>
-                        <w:t xml:space="preserve"> Bazar, Dhaka-1215, Bangladesh.</w:t>
+                        <w:t xml:space="preserve"> </w:t>
                       </w:r>
+                    </w:p>
+                    <w:p>
+                      <w:r>
+                        <w:rPr>
+                          <w:rFonts w:ascii="Times New Roman" w:hAnsi="Times New Roman" w:cs="Times New Roman"/>
+                          <w:sz w:val="24"/>
+                          <w:szCs w:val="24"/>
+                        </w:rPr>
+                        <w:t xml:space="preserve">W: </w:t>
+                      </w:r>
+                      <w:hyperlink r:id="rId10" w:history="1">
+                        <w:r>
+                          <w:rPr>
+                            <w:rStyle w:val="Hyperlink"/>
+                            <w:rFonts w:ascii="Times New Roman" w:hAnsi="Times New Roman" w:cs="Times New Roman"/>
+                            <w:color w:val="auto"/>
+                            <w:sz w:val="24"/>
+                            <w:szCs w:val="24"/>
+                            <w:u w:val="none"/>
+                          </w:rPr>
+                          <w:t>www.srclgroup.com</w:t>
+                        </w:r>
+                      </w:hyperlink>
                     </w:p>
                   </w:txbxContent>
                 </v:textbox>
-                <w10:wrap anchorx="page" anchory="page"/>
+                <w10:wrap anchorx="margin"/>
               </v:rect>
             </w:pict>
           </mc:Fallback>
         </mc:AlternateContent>
       </w:r>
     </w:p>
-    <w:p>
-      <w:pPr>
-        <w:rPr>
-          <w:rFonts w:ascii="Times New Roman" w:hAnsi="Times New Roman" w:cs="Times New Roman"/>
-          <w:sz w:val="24"/>
-        </w:rPr>
-      </w:pPr>
-    </w:p>
-    <w:p>
-      <w:pPr>
-        <w:rPr>
-          <w:rFonts w:ascii="Times New Roman" w:hAnsi="Times New Roman" w:cs="Times New Roman"/>
-          <w:sz w:val="24"/>
-        </w:rPr>
-      </w:pPr>
-    </w:p>
-    <w:p>
-      <w:pPr>
-        <w:rPr>
-          <w:rFonts w:ascii="Times New Roman" w:hAnsi="Times New Roman" w:cs="Times New Roman"/>
-          <w:sz w:val="24"/>
-        </w:rPr>
-      </w:pPr>
-    </w:p>
-    <w:p>
-      <w:pPr>
-        <w:rPr>
-          <w:rFonts w:ascii="Times New Roman" w:hAnsi="Times New Roman" w:cs="Times New Roman"/>
-          <w:sz w:val="24"/>
-        </w:rPr>
-      </w:pPr>
-    </w:p>
-    <w:p>
-      <w:pPr>
-        <w:rPr>
-          <w:rFonts w:ascii="Times New Roman" w:hAnsi="Times New Roman" w:cs="Times New Roman"/>
-          <w:sz w:val="24"/>
-        </w:rPr>
-      </w:pPr>
-    </w:p>
-    <w:p>
-      <w:pPr>
-        <w:tabs>
-          <w:tab w:val="left" w:pos="4931"/>
-        </w:tabs>
-        <w:rPr>
-          <w:rFonts w:ascii="Times New Roman" w:hAnsi="Times New Roman" w:cs="Times New Roman"/>
-          <w:sz w:val="24"/>
-        </w:rPr>
-      </w:pPr>
-      <w:r>
-        <w:rPr>
-          <w:rFonts w:ascii="Times New Roman" w:hAnsi="Times New Roman" w:cs="Times New Roman"/>
-          <w:sz w:val="24"/>
-        </w:rPr>
-        <w:tab/>
-      </w:r>
-    </w:p>
     <w:sectPr>
       <w:headerReference w:type="default" r:id="rId11"/>
-      <w:pgSz w:w="12240" w:h="15840"/>
-      <w:pgMar w:top="720" w:right="720" w:bottom="720" w:left="720" w:header="0" w:footer="0" w:gutter="0"/>
+      <w:footerReference w:type="default" r:id="rId12"/>
+      <w:pgSz w:w="11906" w:h="16838" w:code="9"/>
+      <w:pgMar w:top="1440" w:right="1440" w:bottom="1440" w:left="1440" w:header="0" w:footer="0" w:gutter="0"/>
       <w:cols w:space="720"/>
       <w:docGrid w:linePitch="360"/>
     </w:sectPr>
@@ -770,6 +427,668 @@
     </w:p>
   </w:endnote>
 </w:endnotes>
+</file>
+
+<file path=word/footer1.xml><?xml version="1.0" encoding="utf-8"?>
+<w:ftr xmlns:wpc="http://schemas.microsoft.com/office/word/2010/wordprocessingCanvas" xmlns:cx="http://schemas.microsoft.com/office/drawing/2014/chartex" xmlns:cx1="http://schemas.microsoft.com/office/drawing/2015/9/8/chartex" xmlns:cx2="http://schemas.microsoft.com/office/drawing/2015/10/21/chartex" xmlns:cx3="http://schemas.microsoft.com/office/drawing/2016/5/9/chartex" xmlns:cx4="http://schemas.microsoft.com/office/drawing/2016/5/10/chartex" xmlns:cx5="http://schemas.microsoft.com/office/drawing/2016/5/11/chartex" xmlns:cx6="http://schemas.microsoft.com/office/drawing/2016/5/12/chartex" xmlns:cx7="http://schemas.microsoft.com/office/drawing/2016/5/13/chartex" xmlns:cx8="http://schemas.microsoft.com/office/drawing/2016/5/14/chartex" xmlns:mc="http://schemas.openxmlformats.org/markup-compatibility/2006" xmlns:aink="http://schemas.microsoft.com/office/drawing/2016/ink" xmlns:am3d="http://schemas.microsoft.com/office/drawing/2017/model3d" xmlns:o="urn:schemas-microsoft-com:office:office" xmlns:r="http://schemas.openxmlformats.org/officeDocument/2006/relationships" xmlns:m="http://schemas.openxmlformats.org/officeDocument/2006/math" xmlns:v="urn:schemas-microsoft-com:vml" xmlns:wp14="http://schemas.microsoft.com/office/word/2010/wordprocessingDrawing" xmlns:wp="http://schemas.openxmlformats.org/drawingml/2006/wordprocessingDrawing" xmlns:w10="urn:schemas-microsoft-com:office:word" xmlns:w="http://schemas.openxmlformats.org/wordprocessingml/2006/main" xmlns:w14="http://schemas.microsoft.com/office/word/2010/wordml" xmlns:w15="http://schemas.microsoft.com/office/word/2012/wordml" xmlns:w16cex="http://schemas.microsoft.com/office/word/2018/wordml/cex" xmlns:w16cid="http://schemas.microsoft.com/office/word/2016/wordml/cid" xmlns:w16="http://schemas.microsoft.com/office/word/2018/wordml" xmlns:w16se="http://schemas.microsoft.com/office/word/2015/wordml/symex" xmlns:wpg="http://schemas.microsoft.com/office/word/2010/wordprocessingGroup" xmlns:wpi="http://schemas.microsoft.com/office/word/2010/wordprocessingInk" xmlns:wne="http://schemas.microsoft.com/office/word/2006/wordml" xmlns:wps="http://schemas.microsoft.com/office/word/2010/wordprocessingShape" mc:Ignorable="w14 w15 w16se w16cid w16 w16cex wp14">
+  <w:p>
+    <w:pPr>
+      <w:pStyle w:val="Footer"/>
+    </w:pPr>
+    <w:r>
+      <w:rPr>
+        <w:rFonts w:ascii="Times New Roman" w:hAnsi="Times New Roman" w:cs="Times New Roman"/>
+        <w:noProof/>
+        <w:sz w:val="24"/>
+      </w:rPr>
+      <mc:AlternateContent>
+        <mc:Choice Requires="wps">
+          <w:drawing>
+            <wp:anchor distT="0" distB="0" distL="114300" distR="114300" simplePos="0" relativeHeight="251666432" behindDoc="0" locked="0" layoutInCell="1" allowOverlap="1" wp14:anchorId="5DE217F0" wp14:editId="42743E6F">
+              <wp:simplePos x="0" y="0"/>
+              <wp:positionH relativeFrom="margin">
+                <wp:posOffset>2352675</wp:posOffset>
+              </wp:positionH>
+              <wp:positionV relativeFrom="page">
+                <wp:posOffset>9953625</wp:posOffset>
+              </wp:positionV>
+              <wp:extent cx="1212215" cy="422275"/>
+              <wp:effectExtent l="0" t="0" r="26035" b="15875"/>
+              <wp:wrapNone/>
+              <wp:docPr id="3" name="Rectangle 3"/>
+              <wp:cNvGraphicFramePr/>
+              <a:graphic xmlns:a="http://schemas.openxmlformats.org/drawingml/2006/main">
+                <a:graphicData uri="http://schemas.microsoft.com/office/word/2010/wordprocessingShape">
+                  <wps:wsp>
+                    <wps:cNvSpPr/>
+                    <wps:spPr>
+                      <a:xfrm>
+                        <a:off x="0" y="0"/>
+                        <a:ext cx="1212215" cy="422275"/>
+                      </a:xfrm>
+                      <a:prstGeom prst="rect">
+                        <a:avLst/>
+                      </a:prstGeom>
+                      <a:ln>
+                        <a:solidFill>
+                          <a:schemeClr val="bg1"/>
+                        </a:solidFill>
+                      </a:ln>
+                    </wps:spPr>
+                    <wps:style>
+                      <a:lnRef idx="2">
+                        <a:schemeClr val="accent6"/>
+                      </a:lnRef>
+                      <a:fillRef idx="1">
+                        <a:schemeClr val="lt1"/>
+                      </a:fillRef>
+                      <a:effectRef idx="0">
+                        <a:schemeClr val="accent6"/>
+                      </a:effectRef>
+                      <a:fontRef idx="minor">
+                        <a:schemeClr val="dk1"/>
+                      </a:fontRef>
+                    </wps:style>
+                    <wps:txbx>
+                      <w:txbxContent>
+                        <w:p>
+                          <w:pPr>
+                            <w:pStyle w:val="Footer"/>
+                            <w:jc w:val="center"/>
+                            <w:rPr>
+                              <w:rFonts w:ascii="Times New Roman" w:hAnsi="Times New Roman" w:cs="Times New Roman"/>
+                              <w:sz w:val="20"/>
+                              <w:szCs w:val="20"/>
+                            </w:rPr>
+                          </w:pPr>
+                          <w:hyperlink r:id="rId1" w:history="1">
+                            <w:r>
+                              <w:rPr>
+                                <w:rStyle w:val="Hyperlink"/>
+                                <w:rFonts w:ascii="Times New Roman" w:hAnsi="Times New Roman" w:cs="Times New Roman"/>
+                                <w:color w:val="auto"/>
+                                <w:sz w:val="20"/>
+                                <w:szCs w:val="20"/>
+                                <w:u w:val="none"/>
+                              </w:rPr>
+                              <w:t>www.srclbd.com</w:t>
+                            </w:r>
+                          </w:hyperlink>
+                        </w:p>
+                        <w:p>
+                          <w:pPr>
+                            <w:jc w:val="center"/>
+                          </w:pPr>
+                          <w:r>
+                            <w:rPr>
+                              <w:rFonts w:ascii="Times New Roman" w:hAnsi="Times New Roman" w:cs="Times New Roman"/>
+                              <w:sz w:val="20"/>
+                              <w:szCs w:val="20"/>
+                            </w:rPr>
+                            <w:t>www.socheton.com</w:t>
+                          </w:r>
+                        </w:p>
+                      </w:txbxContent>
+                    </wps:txbx>
+                    <wps:bodyPr rot="0" spcFirstLastPara="0" vertOverflow="overflow" horzOverflow="overflow" vert="horz" wrap="square" lIns="91440" tIns="45720" rIns="91440" bIns="45720" numCol="1" spcCol="0" rtlCol="0" fromWordArt="0" anchor="ctr" anchorCtr="0" forceAA="0" compatLnSpc="1">
+                      <a:prstTxWarp prst="textNoShape">
+                        <a:avLst/>
+                      </a:prstTxWarp>
+                      <a:noAutofit/>
+                    </wps:bodyPr>
+                  </wps:wsp>
+                </a:graphicData>
+              </a:graphic>
+              <wp14:sizeRelH relativeFrom="margin">
+                <wp14:pctWidth>0</wp14:pctWidth>
+              </wp14:sizeRelH>
+              <wp14:sizeRelV relativeFrom="margin">
+                <wp14:pctHeight>0</wp14:pctHeight>
+              </wp14:sizeRelV>
+            </wp:anchor>
+          </w:drawing>
+        </mc:Choice>
+        <mc:Fallback>
+          <w:pict>
+            <v:rect w14:anchorId="5DE217F0" id="Rectangle 3" o:spid="_x0000_s1028" style="position:absolute;margin-left:185.25pt;margin-top:783.75pt;width:95.45pt;height:33.25pt;z-index:251666432;visibility:visible;mso-wrap-style:square;mso-width-percent:0;mso-height-percent:0;mso-wrap-distance-left:9pt;mso-wrap-distance-top:0;mso-wrap-distance-right:9pt;mso-wrap-distance-bottom:0;mso-position-horizontal:absolute;mso-position-horizontal-relative:margin;mso-position-vertical:absolute;mso-position-vertical-relative:page;mso-width-percent:0;mso-height-percent:0;mso-width-relative:margin;mso-height-relative:margin;v-text-anchor:middle" o:gfxdata="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" fillcolor="white [3201]" strokecolor="white [3212]" strokeweight="1pt">
+              <v:textbox>
+                <w:txbxContent>
+                  <w:p>
+                    <w:pPr>
+                      <w:pStyle w:val="Footer"/>
+                      <w:jc w:val="center"/>
+                      <w:rPr>
+                        <w:rFonts w:ascii="Times New Roman" w:hAnsi="Times New Roman" w:cs="Times New Roman"/>
+                        <w:sz w:val="20"/>
+                        <w:szCs w:val="20"/>
+                      </w:rPr>
+                    </w:pPr>
+                    <w:hyperlink r:id="rId2" w:history="1">
+                      <w:r>
+                        <w:rPr>
+                          <w:rStyle w:val="Hyperlink"/>
+                          <w:rFonts w:ascii="Times New Roman" w:hAnsi="Times New Roman" w:cs="Times New Roman"/>
+                          <w:color w:val="auto"/>
+                          <w:sz w:val="20"/>
+                          <w:szCs w:val="20"/>
+                          <w:u w:val="none"/>
+                        </w:rPr>
+                        <w:t>www.srclbd.com</w:t>
+                      </w:r>
+                    </w:hyperlink>
+                  </w:p>
+                  <w:p>
+                    <w:pPr>
+                      <w:jc w:val="center"/>
+                    </w:pPr>
+                    <w:r>
+                      <w:rPr>
+                        <w:rFonts w:ascii="Times New Roman" w:hAnsi="Times New Roman" w:cs="Times New Roman"/>
+                        <w:sz w:val="20"/>
+                        <w:szCs w:val="20"/>
+                      </w:rPr>
+                      <w:t>www.socheton.com</w:t>
+                    </w:r>
+                  </w:p>
+                </w:txbxContent>
+              </v:textbox>
+              <w10:wrap anchorx="margin" anchory="page"/>
+            </v:rect>
+          </w:pict>
+        </mc:Fallback>
+      </mc:AlternateContent>
+    </w:r>
+    <w:r>
+      <w:rPr>
+        <w:rFonts w:ascii="Times New Roman" w:hAnsi="Times New Roman" w:cs="Times New Roman"/>
+        <w:noProof/>
+        <w:sz w:val="24"/>
+      </w:rPr>
+      <mc:AlternateContent>
+        <mc:Choice Requires="wps">
+          <w:drawing>
+            <wp:anchor distT="0" distB="0" distL="114300" distR="114300" simplePos="0" relativeHeight="251668480" behindDoc="0" locked="0" layoutInCell="1" allowOverlap="1" wp14:anchorId="44B60EA8" wp14:editId="671D6ED7">
+              <wp:simplePos x="0" y="0"/>
+              <wp:positionH relativeFrom="page">
+                <wp:posOffset>5121910</wp:posOffset>
+              </wp:positionH>
+              <wp:positionV relativeFrom="page">
+                <wp:posOffset>9952990</wp:posOffset>
+              </wp:positionV>
+              <wp:extent cx="2414270" cy="422275"/>
+              <wp:effectExtent l="0" t="0" r="24130" b="15875"/>
+              <wp:wrapNone/>
+              <wp:docPr id="2" name="Rectangle 2"/>
+              <wp:cNvGraphicFramePr/>
+              <a:graphic xmlns:a="http://schemas.openxmlformats.org/drawingml/2006/main">
+                <a:graphicData uri="http://schemas.microsoft.com/office/word/2010/wordprocessingShape">
+                  <wps:wsp>
+                    <wps:cNvSpPr/>
+                    <wps:spPr>
+                      <a:xfrm>
+                        <a:off x="0" y="0"/>
+                        <a:ext cx="2414270" cy="422275"/>
+                      </a:xfrm>
+                      <a:prstGeom prst="rect">
+                        <a:avLst/>
+                      </a:prstGeom>
+                      <a:ln>
+                        <a:solidFill>
+                          <a:schemeClr val="bg1"/>
+                        </a:solidFill>
+                      </a:ln>
+                    </wps:spPr>
+                    <wps:style>
+                      <a:lnRef idx="2">
+                        <a:schemeClr val="accent6"/>
+                      </a:lnRef>
+                      <a:fillRef idx="1">
+                        <a:schemeClr val="lt1"/>
+                      </a:fillRef>
+                      <a:effectRef idx="0">
+                        <a:schemeClr val="accent6"/>
+                      </a:effectRef>
+                      <a:fontRef idx="minor">
+                        <a:schemeClr val="dk1"/>
+                      </a:fontRef>
+                    </wps:style>
+                    <wps:txbx>
+                      <w:txbxContent>
+                        <w:p>
+                          <w:pPr>
+                            <w:jc w:val="center"/>
+                          </w:pPr>
+                          <w:r>
+                            <w:rPr>
+                              <w:rFonts w:ascii="Times New Roman" w:hAnsi="Times New Roman" w:cs="Times New Roman"/>
+                              <w:sz w:val="20"/>
+                              <w:szCs w:val="20"/>
+                              <w:shd w:val="clear" w:color="auto" w:fill="FFFFFF"/>
+                            </w:rPr>
+                            <w:t xml:space="preserve">Cell # +88 01711 459 532 </w:t>
+                          </w:r>
+                          <w:r>
+                            <w:rPr>
+                              <w:rFonts w:ascii="Times New Roman" w:hAnsi="Times New Roman" w:cs="Times New Roman"/>
+                              <w:sz w:val="20"/>
+                              <w:szCs w:val="20"/>
+                            </w:rPr>
+                            <w:br/>
+                          </w:r>
+                          <w:r>
+                            <w:rPr>
+                              <w:rFonts w:ascii="Times New Roman" w:hAnsi="Times New Roman" w:cs="Times New Roman"/>
+                              <w:sz w:val="20"/>
+                              <w:szCs w:val="20"/>
+                              <w:shd w:val="clear" w:color="auto" w:fill="FFFFFF"/>
+                            </w:rPr>
+                            <w:t>Email #</w:t>
+                          </w:r>
+                          <w:r>
+                            <w:rPr>
+                              <w:rStyle w:val="apple-converted-space"/>
+                              <w:rFonts w:ascii="Times New Roman" w:hAnsi="Times New Roman" w:cs="Times New Roman"/>
+                              <w:sz w:val="20"/>
+                              <w:szCs w:val="20"/>
+                              <w:shd w:val="clear" w:color="auto" w:fill="FFFFFF"/>
+                            </w:rPr>
+                            <w:t> </w:t>
+                          </w:r>
+                          <w:hyperlink r:id="rId3" w:history="1">
+                            <w:r>
+                              <w:rPr>
+                                <w:rStyle w:val="Hyperlink"/>
+                                <w:rFonts w:ascii="Times New Roman" w:hAnsi="Times New Roman" w:cs="Times New Roman"/>
+                                <w:color w:val="auto"/>
+                                <w:sz w:val="20"/>
+                                <w:szCs w:val="20"/>
+                                <w:u w:val="none"/>
+                                <w:shd w:val="clear" w:color="auto" w:fill="FFFFFF"/>
+                              </w:rPr>
+                              <w:t>srcl.group.bd@gmail.com</w:t>
+                            </w:r>
+                          </w:hyperlink>
+                        </w:p>
+                      </w:txbxContent>
+                    </wps:txbx>
+                    <wps:bodyPr rot="0" spcFirstLastPara="0" vertOverflow="overflow" horzOverflow="overflow" vert="horz" wrap="square" lIns="91440" tIns="45720" rIns="91440" bIns="45720" numCol="1" spcCol="0" rtlCol="0" fromWordArt="0" anchor="ctr" anchorCtr="0" forceAA="0" compatLnSpc="1">
+                      <a:prstTxWarp prst="textNoShape">
+                        <a:avLst/>
+                      </a:prstTxWarp>
+                      <a:noAutofit/>
+                    </wps:bodyPr>
+                  </wps:wsp>
+                </a:graphicData>
+              </a:graphic>
+              <wp14:sizeRelH relativeFrom="margin">
+                <wp14:pctWidth>0</wp14:pctWidth>
+              </wp14:sizeRelH>
+              <wp14:sizeRelV relativeFrom="margin">
+                <wp14:pctHeight>0</wp14:pctHeight>
+              </wp14:sizeRelV>
+            </wp:anchor>
+          </w:drawing>
+        </mc:Choice>
+        <mc:Fallback>
+          <w:pict>
+            <v:rect w14:anchorId="44B60EA8" id="Rectangle 2" o:spid="_x0000_s1029" style="position:absolute;margin-left:403.3pt;margin-top:783.7pt;width:190.1pt;height:33.25pt;z-index:251668480;visibility:visible;mso-wrap-style:square;mso-width-percent:0;mso-height-percent:0;mso-wrap-distance-left:9pt;mso-wrap-distance-top:0;mso-wrap-distance-right:9pt;mso-wrap-distance-bottom:0;mso-position-horizontal:absolute;mso-position-horizontal-relative:page;mso-position-vertical:absolute;mso-position-vertical-relative:page;mso-width-percent:0;mso-height-percent:0;mso-width-relative:margin;mso-height-relative:margin;v-text-anchor:middle" o:gfxdata="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" fillcolor="white [3201]" strokecolor="white [3212]" strokeweight="1pt">
+              <v:textbox>
+                <w:txbxContent>
+                  <w:p>
+                    <w:pPr>
+                      <w:jc w:val="center"/>
+                    </w:pPr>
+                    <w:r>
+                      <w:rPr>
+                        <w:rFonts w:ascii="Times New Roman" w:hAnsi="Times New Roman" w:cs="Times New Roman"/>
+                        <w:sz w:val="20"/>
+                        <w:szCs w:val="20"/>
+                        <w:shd w:val="clear" w:color="auto" w:fill="FFFFFF"/>
+                      </w:rPr>
+                      <w:t xml:space="preserve">Cell # +88 01711 459 532 </w:t>
+                    </w:r>
+                    <w:r>
+                      <w:rPr>
+                        <w:rFonts w:ascii="Times New Roman" w:hAnsi="Times New Roman" w:cs="Times New Roman"/>
+                        <w:sz w:val="20"/>
+                        <w:szCs w:val="20"/>
+                      </w:rPr>
+                      <w:br/>
+                    </w:r>
+                    <w:r>
+                      <w:rPr>
+                        <w:rFonts w:ascii="Times New Roman" w:hAnsi="Times New Roman" w:cs="Times New Roman"/>
+                        <w:sz w:val="20"/>
+                        <w:szCs w:val="20"/>
+                        <w:shd w:val="clear" w:color="auto" w:fill="FFFFFF"/>
+                      </w:rPr>
+                      <w:t>Email #</w:t>
+                    </w:r>
+                    <w:r>
+                      <w:rPr>
+                        <w:rStyle w:val="apple-converted-space"/>
+                        <w:rFonts w:ascii="Times New Roman" w:hAnsi="Times New Roman" w:cs="Times New Roman"/>
+                        <w:sz w:val="20"/>
+                        <w:szCs w:val="20"/>
+                        <w:shd w:val="clear" w:color="auto" w:fill="FFFFFF"/>
+                      </w:rPr>
+                      <w:t> </w:t>
+                    </w:r>
+                    <w:hyperlink r:id="rId4" w:history="1">
+                      <w:r>
+                        <w:rPr>
+                          <w:rStyle w:val="Hyperlink"/>
+                          <w:rFonts w:ascii="Times New Roman" w:hAnsi="Times New Roman" w:cs="Times New Roman"/>
+                          <w:color w:val="auto"/>
+                          <w:sz w:val="20"/>
+                          <w:szCs w:val="20"/>
+                          <w:u w:val="none"/>
+                          <w:shd w:val="clear" w:color="auto" w:fill="FFFFFF"/>
+                        </w:rPr>
+                        <w:t>srcl.group.bd@gmail.com</w:t>
+                      </w:r>
+                    </w:hyperlink>
+                  </w:p>
+                </w:txbxContent>
+              </v:textbox>
+              <w10:wrap anchorx="page" anchory="page"/>
+            </v:rect>
+          </w:pict>
+        </mc:Fallback>
+      </mc:AlternateContent>
+    </w:r>
+    <w:r>
+      <w:rPr>
+        <w:rFonts w:ascii="Times New Roman" w:hAnsi="Times New Roman" w:cs="Times New Roman"/>
+        <w:noProof/>
+        <w:sz w:val="24"/>
+      </w:rPr>
+      <mc:AlternateContent>
+        <mc:Choice Requires="wps">
+          <w:drawing>
+            <wp:anchor distT="0" distB="0" distL="114300" distR="114300" simplePos="0" relativeHeight="251664384" behindDoc="0" locked="0" layoutInCell="1" allowOverlap="1" wp14:anchorId="6A389193" wp14:editId="6827946F">
+              <wp:simplePos x="0" y="0"/>
+              <wp:positionH relativeFrom="page">
+                <wp:posOffset>0</wp:posOffset>
+              </wp:positionH>
+              <wp:positionV relativeFrom="page">
+                <wp:posOffset>9951720</wp:posOffset>
+              </wp:positionV>
+              <wp:extent cx="2639060" cy="422275"/>
+              <wp:effectExtent l="0" t="0" r="27940" b="15875"/>
+              <wp:wrapNone/>
+              <wp:docPr id="1" name="Rectangle 1"/>
+              <wp:cNvGraphicFramePr/>
+              <a:graphic xmlns:a="http://schemas.openxmlformats.org/drawingml/2006/main">
+                <a:graphicData uri="http://schemas.microsoft.com/office/word/2010/wordprocessingShape">
+                  <wps:wsp>
+                    <wps:cNvSpPr/>
+                    <wps:spPr>
+                      <a:xfrm>
+                        <a:off x="0" y="0"/>
+                        <a:ext cx="2639060" cy="422275"/>
+                      </a:xfrm>
+                      <a:prstGeom prst="rect">
+                        <a:avLst/>
+                      </a:prstGeom>
+                      <a:ln>
+                        <a:solidFill>
+                          <a:schemeClr val="bg1"/>
+                        </a:solidFill>
+                      </a:ln>
+                    </wps:spPr>
+                    <wps:style>
+                      <a:lnRef idx="2">
+                        <a:schemeClr val="accent6"/>
+                      </a:lnRef>
+                      <a:fillRef idx="1">
+                        <a:schemeClr val="lt1"/>
+                      </a:fillRef>
+                      <a:effectRef idx="0">
+                        <a:schemeClr val="accent6"/>
+                      </a:effectRef>
+                      <a:fontRef idx="minor">
+                        <a:schemeClr val="dk1"/>
+                      </a:fontRef>
+                    </wps:style>
+                    <wps:txbx>
+                      <w:txbxContent>
+                        <w:p>
+                          <w:pPr>
+                            <w:jc w:val="center"/>
+                          </w:pPr>
+                          <w:r>
+                            <w:rPr>
+                              <w:rFonts w:ascii="Times New Roman" w:hAnsi="Times New Roman" w:cs="Times New Roman"/>
+                              <w:sz w:val="20"/>
+                              <w:szCs w:val="20"/>
+                              <w:shd w:val="clear" w:color="auto" w:fill="FFFFFF"/>
+                            </w:rPr>
+                            <w:t xml:space="preserve">House # 28, </w:t>
+                          </w:r>
+                          <w:proofErr w:type="spellStart"/>
+                          <w:r>
+                            <w:rPr>
+                              <w:rFonts w:ascii="Times New Roman" w:hAnsi="Times New Roman" w:cs="Times New Roman"/>
+                              <w:sz w:val="20"/>
+                              <w:szCs w:val="20"/>
+                              <w:shd w:val="clear" w:color="auto" w:fill="FFFFFF"/>
+                            </w:rPr>
+                            <w:t>Taz</w:t>
+                          </w:r>
+                          <w:proofErr w:type="spellEnd"/>
+                          <w:r>
+                            <w:rPr>
+                              <w:rFonts w:ascii="Times New Roman" w:hAnsi="Times New Roman" w:cs="Times New Roman"/>
+                              <w:sz w:val="20"/>
+                              <w:szCs w:val="20"/>
+                              <w:shd w:val="clear" w:color="auto" w:fill="FFFFFF"/>
+                            </w:rPr>
+                            <w:t xml:space="preserve"> Mansion (2nd Floor)</w:t>
+                          </w:r>
+                          <w:r>
+                            <w:rPr>
+                              <w:rFonts w:ascii="Times New Roman" w:hAnsi="Times New Roman" w:cs="Times New Roman"/>
+                              <w:sz w:val="20"/>
+                              <w:szCs w:val="20"/>
+                            </w:rPr>
+                            <w:br/>
+                          </w:r>
+                          <w:proofErr w:type="spellStart"/>
+                          <w:r>
+                            <w:rPr>
+                              <w:rFonts w:ascii="Times New Roman" w:hAnsi="Times New Roman" w:cs="Times New Roman"/>
+                              <w:sz w:val="20"/>
+                              <w:szCs w:val="20"/>
+                              <w:shd w:val="clear" w:color="auto" w:fill="FFFFFF"/>
+                            </w:rPr>
+                            <w:t>Karwan</w:t>
+                          </w:r>
+                          <w:proofErr w:type="spellEnd"/>
+                          <w:r>
+                            <w:rPr>
+                              <w:rFonts w:ascii="Times New Roman" w:hAnsi="Times New Roman" w:cs="Times New Roman"/>
+                              <w:sz w:val="20"/>
+                              <w:szCs w:val="20"/>
+                              <w:shd w:val="clear" w:color="auto" w:fill="FFFFFF"/>
+                            </w:rPr>
+                            <w:t xml:space="preserve"> Bazar, Dhaka-1215, Bangladesh.</w:t>
+                          </w:r>
+                        </w:p>
+                      </w:txbxContent>
+                    </wps:txbx>
+                    <wps:bodyPr rot="0" spcFirstLastPara="0" vertOverflow="overflow" horzOverflow="overflow" vert="horz" wrap="square" lIns="91440" tIns="45720" rIns="91440" bIns="45720" numCol="1" spcCol="0" rtlCol="0" fromWordArt="0" anchor="ctr" anchorCtr="0" forceAA="0" compatLnSpc="1">
+                      <a:prstTxWarp prst="textNoShape">
+                        <a:avLst/>
+                      </a:prstTxWarp>
+                      <a:noAutofit/>
+                    </wps:bodyPr>
+                  </wps:wsp>
+                </a:graphicData>
+              </a:graphic>
+              <wp14:sizeRelH relativeFrom="margin">
+                <wp14:pctWidth>0</wp14:pctWidth>
+              </wp14:sizeRelH>
+              <wp14:sizeRelV relativeFrom="margin">
+                <wp14:pctHeight>0</wp14:pctHeight>
+              </wp14:sizeRelV>
+            </wp:anchor>
+          </w:drawing>
+        </mc:Choice>
+        <mc:Fallback>
+          <w:pict>
+            <v:rect w14:anchorId="6A389193" id="Rectangle 1" o:spid="_x0000_s1030" style="position:absolute;margin-left:0;margin-top:783.6pt;width:207.8pt;height:33.25pt;z-index:251664384;visibility:visible;mso-wrap-style:square;mso-width-percent:0;mso-height-percent:0;mso-wrap-distance-left:9pt;mso-wrap-distance-top:0;mso-wrap-distance-right:9pt;mso-wrap-distance-bottom:0;mso-position-horizontal:absolute;mso-position-horizontal-relative:page;mso-position-vertical:absolute;mso-position-vertical-relative:page;mso-width-percent:0;mso-height-percent:0;mso-width-relative:margin;mso-height-relative:margin;v-text-anchor:middle" o:gfxdata="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" fillcolor="white [3201]" strokecolor="white [3212]" strokeweight="1pt">
+              <v:textbox>
+                <w:txbxContent>
+                  <w:p>
+                    <w:pPr>
+                      <w:jc w:val="center"/>
+                    </w:pPr>
+                    <w:r>
+                      <w:rPr>
+                        <w:rFonts w:ascii="Times New Roman" w:hAnsi="Times New Roman" w:cs="Times New Roman"/>
+                        <w:sz w:val="20"/>
+                        <w:szCs w:val="20"/>
+                        <w:shd w:val="clear" w:color="auto" w:fill="FFFFFF"/>
+                      </w:rPr>
+                      <w:t xml:space="preserve">House # 28, </w:t>
+                    </w:r>
+                    <w:proofErr w:type="spellStart"/>
+                    <w:r>
+                      <w:rPr>
+                        <w:rFonts w:ascii="Times New Roman" w:hAnsi="Times New Roman" w:cs="Times New Roman"/>
+                        <w:sz w:val="20"/>
+                        <w:szCs w:val="20"/>
+                        <w:shd w:val="clear" w:color="auto" w:fill="FFFFFF"/>
+                      </w:rPr>
+                      <w:t>Taz</w:t>
+                    </w:r>
+                    <w:proofErr w:type="spellEnd"/>
+                    <w:r>
+                      <w:rPr>
+                        <w:rFonts w:ascii="Times New Roman" w:hAnsi="Times New Roman" w:cs="Times New Roman"/>
+                        <w:sz w:val="20"/>
+                        <w:szCs w:val="20"/>
+                        <w:shd w:val="clear" w:color="auto" w:fill="FFFFFF"/>
+                      </w:rPr>
+                      <w:t xml:space="preserve"> Mansion (2nd Floor)</w:t>
+                    </w:r>
+                    <w:r>
+                      <w:rPr>
+                        <w:rFonts w:ascii="Times New Roman" w:hAnsi="Times New Roman" w:cs="Times New Roman"/>
+                        <w:sz w:val="20"/>
+                        <w:szCs w:val="20"/>
+                      </w:rPr>
+                      <w:br/>
+                    </w:r>
+                    <w:proofErr w:type="spellStart"/>
+                    <w:r>
+                      <w:rPr>
+                        <w:rFonts w:ascii="Times New Roman" w:hAnsi="Times New Roman" w:cs="Times New Roman"/>
+                        <w:sz w:val="20"/>
+                        <w:szCs w:val="20"/>
+                        <w:shd w:val="clear" w:color="auto" w:fill="FFFFFF"/>
+                      </w:rPr>
+                      <w:t>Karwan</w:t>
+                    </w:r>
+                    <w:proofErr w:type="spellEnd"/>
+                    <w:r>
+                      <w:rPr>
+                        <w:rFonts w:ascii="Times New Roman" w:hAnsi="Times New Roman" w:cs="Times New Roman"/>
+                        <w:sz w:val="20"/>
+                        <w:szCs w:val="20"/>
+                        <w:shd w:val="clear" w:color="auto" w:fill="FFFFFF"/>
+                      </w:rPr>
+                      <w:t xml:space="preserve"> Bazar, Dhaka-1215, Bangladesh.</w:t>
+                    </w:r>
+                  </w:p>
+                </w:txbxContent>
+              </v:textbox>
+              <w10:wrap anchorx="page" anchory="page"/>
+            </v:rect>
+          </w:pict>
+        </mc:Fallback>
+      </mc:AlternateContent>
+    </w:r>
+    <w:r>
+      <w:rPr>
+        <w:rFonts w:ascii="Times New Roman" w:hAnsi="Times New Roman" w:cs="Times New Roman"/>
+        <w:noProof/>
+        <w:sz w:val="24"/>
+      </w:rPr>
+      <mc:AlternateContent>
+        <mc:Choice Requires="wps">
+          <w:drawing>
+            <wp:anchor distT="0" distB="0" distL="114300" distR="114300" simplePos="0" relativeHeight="251670528" behindDoc="0" locked="0" layoutInCell="1" allowOverlap="1" wp14:anchorId="3780C34A" wp14:editId="56D09107">
+              <wp:simplePos x="0" y="0"/>
+              <wp:positionH relativeFrom="page">
+                <wp:posOffset>84151</wp:posOffset>
+              </wp:positionH>
+              <wp:positionV relativeFrom="page">
+                <wp:posOffset>9935845</wp:posOffset>
+              </wp:positionV>
+              <wp:extent cx="7359319" cy="0"/>
+              <wp:effectExtent l="0" t="19050" r="32385" b="19050"/>
+              <wp:wrapNone/>
+              <wp:docPr id="4" name="Straight Connector 4"/>
+              <wp:cNvGraphicFramePr/>
+              <a:graphic xmlns:a="http://schemas.openxmlformats.org/drawingml/2006/main">
+                <a:graphicData uri="http://schemas.microsoft.com/office/word/2010/wordprocessingShape">
+                  <wps:wsp>
+                    <wps:cNvCnPr/>
+                    <wps:spPr>
+                      <a:xfrm flipV="1">
+                        <a:off x="0" y="0"/>
+                        <a:ext cx="7359319" cy="0"/>
+                      </a:xfrm>
+                      <a:prstGeom prst="line">
+                        <a:avLst/>
+                      </a:prstGeom>
+                      <a:ln w="28575" cmpd="dbl">
+                        <a:solidFill>
+                          <a:srgbClr val="002060"/>
+                        </a:solidFill>
+                      </a:ln>
+                    </wps:spPr>
+                    <wps:style>
+                      <a:lnRef idx="1">
+                        <a:schemeClr val="accent1"/>
+                      </a:lnRef>
+                      <a:fillRef idx="0">
+                        <a:schemeClr val="accent1"/>
+                      </a:fillRef>
+                      <a:effectRef idx="0">
+                        <a:schemeClr val="accent1"/>
+                      </a:effectRef>
+                      <a:fontRef idx="minor">
+                        <a:schemeClr val="tx1"/>
+                      </a:fontRef>
+                    </wps:style>
+                    <wps:bodyPr/>
+                  </wps:wsp>
+                </a:graphicData>
+              </a:graphic>
+              <wp14:sizeRelH relativeFrom="margin">
+                <wp14:pctWidth>0</wp14:pctWidth>
+              </wp14:sizeRelH>
+              <wp14:sizeRelV relativeFrom="margin">
+                <wp14:pctHeight>0</wp14:pctHeight>
+              </wp14:sizeRelV>
+            </wp:anchor>
+          </w:drawing>
+        </mc:Choice>
+        <mc:Fallback>
+          <w:pict>
+            <v:line w14:anchorId="476E7858" id="Straight Connector 4" o:spid="_x0000_s1026" style="position:absolute;flip:y;z-index:251670528;visibility:visible;mso-wrap-style:square;mso-width-percent:0;mso-height-percent:0;mso-wrap-distance-left:9pt;mso-wrap-distance-top:0;mso-wrap-distance-right:9pt;mso-wrap-distance-bottom:0;mso-position-horizontal:absolute;mso-position-horizontal-relative:page;mso-position-vertical:absolute;mso-position-vertical-relative:page;mso-width-percent:0;mso-height-percent:0;mso-width-relative:margin;mso-height-relative:margin" from="6.65pt,782.35pt" to="586.1pt,782.35pt" o:gfxdata="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" strokecolor="#002060" strokeweight="2.25pt">
+              <v:stroke linestyle="thinThin" joinstyle="miter"/>
+              <w10:wrap anchorx="page" anchory="page"/>
+            </v:line>
+          </w:pict>
+        </mc:Fallback>
+      </mc:AlternateContent>
+    </w:r>
+  </w:p>
+</w:ftr>
 </file>
 
 <file path=word/footnotes.xml><?xml version="1.0" encoding="utf-8"?>
@@ -810,88 +1129,13 @@
       <mc:AlternateContent>
         <mc:Choice Requires="wps">
           <w:drawing>
-            <wp:anchor distT="0" distB="0" distL="114300" distR="114300" simplePos="0" relativeHeight="251662336" behindDoc="0" locked="0" layoutInCell="1" allowOverlap="1" wp14:anchorId="5CABC211" wp14:editId="31BB947C">
+            <wp:anchor distT="0" distB="0" distL="114300" distR="114300" simplePos="0" relativeHeight="251659264" behindDoc="0" locked="0" layoutInCell="1" allowOverlap="1" wp14:anchorId="589679AC" wp14:editId="08F12444">
               <wp:simplePos x="0" y="0"/>
-              <wp:positionH relativeFrom="column">
-                <wp:posOffset>-353060</wp:posOffset>
+              <wp:positionH relativeFrom="margin">
+                <wp:posOffset>-76200</wp:posOffset>
               </wp:positionH>
               <wp:positionV relativeFrom="page">
-                <wp:posOffset>696595</wp:posOffset>
-              </wp:positionV>
-              <wp:extent cx="7561580" cy="0"/>
-              <wp:effectExtent l="0" t="19050" r="20320" b="19050"/>
-              <wp:wrapNone/>
-              <wp:docPr id="10" name="Straight Connector 10"/>
-              <wp:cNvGraphicFramePr/>
-              <a:graphic xmlns:a="http://schemas.openxmlformats.org/drawingml/2006/main">
-                <a:graphicData uri="http://schemas.microsoft.com/office/word/2010/wordprocessingShape">
-                  <wps:wsp>
-                    <wps:cNvCnPr/>
-                    <wps:spPr>
-                      <a:xfrm>
-                        <a:off x="0" y="0"/>
-                        <a:ext cx="7561580" cy="0"/>
-                      </a:xfrm>
-                      <a:prstGeom prst="line">
-                        <a:avLst/>
-                      </a:prstGeom>
-                      <a:ln w="28575" cmpd="dbl">
-                        <a:solidFill>
-                          <a:srgbClr val="002060"/>
-                        </a:solidFill>
-                      </a:ln>
-                    </wps:spPr>
-                    <wps:style>
-                      <a:lnRef idx="1">
-                        <a:schemeClr val="accent1"/>
-                      </a:lnRef>
-                      <a:fillRef idx="0">
-                        <a:schemeClr val="accent1"/>
-                      </a:fillRef>
-                      <a:effectRef idx="0">
-                        <a:schemeClr val="accent1"/>
-                      </a:effectRef>
-                      <a:fontRef idx="minor">
-                        <a:schemeClr val="tx1"/>
-                      </a:fontRef>
-                    </wps:style>
-                    <wps:bodyPr/>
-                  </wps:wsp>
-                </a:graphicData>
-              </a:graphic>
-              <wp14:sizeRelH relativeFrom="margin">
-                <wp14:pctWidth>0</wp14:pctWidth>
-              </wp14:sizeRelH>
-              <wp14:sizeRelV relativeFrom="margin">
-                <wp14:pctHeight>0</wp14:pctHeight>
-              </wp14:sizeRelV>
-            </wp:anchor>
-          </w:drawing>
-        </mc:Choice>
-        <mc:Fallback>
-          <w:pict>
-            <v:line w14:anchorId="15D01CDC" id="Straight Connector 10" o:spid="_x0000_s1026" style="position:absolute;z-index:251662336;visibility:visible;mso-wrap-style:square;mso-width-percent:0;mso-height-percent:0;mso-wrap-distance-left:9pt;mso-wrap-distance-top:0;mso-wrap-distance-right:9pt;mso-wrap-distance-bottom:0;mso-position-horizontal:absolute;mso-position-horizontal-relative:text;mso-position-vertical:absolute;mso-position-vertical-relative:page;mso-width-percent:0;mso-height-percent:0;mso-width-relative:margin;mso-height-relative:margin" from="-27.8pt,54.85pt" to="567.6pt,54.85pt" o:gfxdata="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" strokecolor="#002060" strokeweight="2.25pt">
-              <v:stroke linestyle="thinThin" joinstyle="miter"/>
-              <w10:wrap anchory="page"/>
-            </v:line>
-          </w:pict>
-        </mc:Fallback>
-      </mc:AlternateContent>
-    </w:r>
-    <w:r>
-      <w:rPr>
-        <w:noProof/>
-      </w:rPr>
-      <mc:AlternateContent>
-        <mc:Choice Requires="wps">
-          <w:drawing>
-            <wp:anchor distT="0" distB="0" distL="114300" distR="114300" simplePos="0" relativeHeight="251659264" behindDoc="0" locked="0" layoutInCell="1" allowOverlap="1" wp14:anchorId="589679AC" wp14:editId="6B871FF3">
-              <wp:simplePos x="0" y="0"/>
-              <wp:positionH relativeFrom="margin">
-                <wp:align>left</wp:align>
-              </wp:positionH>
-              <wp:positionV relativeFrom="page">
-                <wp:posOffset>25879</wp:posOffset>
+                <wp:posOffset>92075</wp:posOffset>
               </wp:positionV>
               <wp:extent cx="1923415" cy="645795"/>
               <wp:effectExtent l="0" t="0" r="19685" b="20955"/>
@@ -938,9 +1182,9 @@
                               <w:noProof/>
                             </w:rPr>
                             <w:drawing>
-                              <wp:inline distT="0" distB="0" distL="0" distR="0" wp14:anchorId="5A4D5815" wp14:editId="1A80485A">
-                                <wp:extent cx="1752241" cy="560154"/>
-                                <wp:effectExtent l="0" t="0" r="635" b="0"/>
+                              <wp:inline distT="0" distB="0" distL="0" distR="0" wp14:anchorId="5A4D5815" wp14:editId="079095F6">
+                                <wp:extent cx="1749425" cy="542925"/>
+                                <wp:effectExtent l="0" t="0" r="3175" b="9525"/>
                                 <wp:docPr id="7" name="Picture 7"/>
                                 <wp:cNvGraphicFramePr>
                                   <a:graphicFrameLocks xmlns:a="http://schemas.openxmlformats.org/drawingml/2006/main" noChangeAspect="1"/>
@@ -967,7 +1211,7 @@
                                       <pic:spPr>
                                         <a:xfrm>
                                           <a:off x="0" y="0"/>
-                                          <a:ext cx="2029033" cy="648638"/>
+                                          <a:ext cx="2074783" cy="643898"/>
                                         </a:xfrm>
                                         <a:prstGeom prst="rect">
                                           <a:avLst/>
@@ -1002,7 +1246,7 @@
         </mc:Choice>
         <mc:Fallback>
           <w:pict>
-            <v:rect w14:anchorId="589679AC" id="Rectangle 5" o:spid="_x0000_s1029" style="position:absolute;margin-left:0;margin-top:2.05pt;width:151.45pt;height:50.85pt;z-index:251659264;visibility:visible;mso-wrap-style:square;mso-width-percent:0;mso-height-percent:0;mso-wrap-distance-left:9pt;mso-wrap-distance-top:0;mso-wrap-distance-right:9pt;mso-wrap-distance-bottom:0;mso-position-horizontal:left;mso-position-horizontal-relative:margin;mso-position-vertical:absolute;mso-position-vertical-relative:page;mso-width-percent:0;mso-height-percent:0;mso-width-relative:margin;mso-height-relative:margin;v-text-anchor:middle" o:gfxdata="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" fillcolor="white [3201]" strokecolor="white [3212]" strokeweight="1pt">
+            <v:rect w14:anchorId="589679AC" id="Rectangle 5" o:spid="_x0000_s1027" style="position:absolute;margin-left:-6pt;margin-top:7.25pt;width:151.45pt;height:50.85pt;z-index:251659264;visibility:visible;mso-wrap-style:square;mso-width-percent:0;mso-height-percent:0;mso-wrap-distance-left:9pt;mso-wrap-distance-top:0;mso-wrap-distance-right:9pt;mso-wrap-distance-bottom:0;mso-position-horizontal:absolute;mso-position-horizontal-relative:margin;mso-position-vertical:absolute;mso-position-vertical-relative:page;mso-width-percent:0;mso-height-percent:0;mso-width-relative:margin;mso-height-relative:margin;v-text-anchor:middle" o:gfxdata="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" fillcolor="white [3201]" strokecolor="white [3212]" strokeweight="1pt">
               <v:textbox>
                 <w:txbxContent>
                   <w:p>
@@ -1011,9 +1255,9 @@
                         <w:noProof/>
                       </w:rPr>
                       <w:drawing>
-                        <wp:inline distT="0" distB="0" distL="0" distR="0" wp14:anchorId="5A4D5815" wp14:editId="1A80485A">
-                          <wp:extent cx="1752241" cy="560154"/>
-                          <wp:effectExtent l="0" t="0" r="635" b="0"/>
+                        <wp:inline distT="0" distB="0" distL="0" distR="0" wp14:anchorId="5A4D5815" wp14:editId="079095F6">
+                          <wp:extent cx="1749425" cy="542925"/>
+                          <wp:effectExtent l="0" t="0" r="3175" b="9525"/>
                           <wp:docPr id="7" name="Picture 7"/>
                           <wp:cNvGraphicFramePr>
                             <a:graphicFrameLocks xmlns:a="http://schemas.openxmlformats.org/drawingml/2006/main" noChangeAspect="1"/>
@@ -1040,7 +1284,7 @@
                                 <pic:spPr>
                                   <a:xfrm>
                                     <a:off x="0" y="0"/>
-                                    <a:ext cx="2029033" cy="648638"/>
+                                    <a:ext cx="2074783" cy="643898"/>
                                   </a:xfrm>
                                   <a:prstGeom prst="rect">
                                     <a:avLst/>
@@ -1057,6 +1301,81 @@
               </v:textbox>
               <w10:wrap anchorx="margin" anchory="page"/>
             </v:rect>
+          </w:pict>
+        </mc:Fallback>
+      </mc:AlternateContent>
+    </w:r>
+    <w:r>
+      <w:rPr>
+        <w:noProof/>
+      </w:rPr>
+      <mc:AlternateContent>
+        <mc:Choice Requires="wps">
+          <w:drawing>
+            <wp:anchor distT="0" distB="0" distL="114300" distR="114300" simplePos="0" relativeHeight="251662336" behindDoc="0" locked="0" layoutInCell="1" allowOverlap="1" wp14:anchorId="5CABC211" wp14:editId="46EA58B3">
+              <wp:simplePos x="0" y="0"/>
+              <wp:positionH relativeFrom="column">
+                <wp:posOffset>-836295</wp:posOffset>
+              </wp:positionH>
+              <wp:positionV relativeFrom="page">
+                <wp:posOffset>751840</wp:posOffset>
+              </wp:positionV>
+              <wp:extent cx="7386651" cy="0"/>
+              <wp:effectExtent l="0" t="19050" r="24130" b="19050"/>
+              <wp:wrapNone/>
+              <wp:docPr id="10" name="Straight Connector 10"/>
+              <wp:cNvGraphicFramePr/>
+              <a:graphic xmlns:a="http://schemas.openxmlformats.org/drawingml/2006/main">
+                <a:graphicData uri="http://schemas.microsoft.com/office/word/2010/wordprocessingShape">
+                  <wps:wsp>
+                    <wps:cNvCnPr/>
+                    <wps:spPr>
+                      <a:xfrm>
+                        <a:off x="0" y="0"/>
+                        <a:ext cx="7386651" cy="0"/>
+                      </a:xfrm>
+                      <a:prstGeom prst="line">
+                        <a:avLst/>
+                      </a:prstGeom>
+                      <a:ln w="28575" cmpd="dbl">
+                        <a:solidFill>
+                          <a:srgbClr val="002060"/>
+                        </a:solidFill>
+                      </a:ln>
+                    </wps:spPr>
+                    <wps:style>
+                      <a:lnRef idx="1">
+                        <a:schemeClr val="accent1"/>
+                      </a:lnRef>
+                      <a:fillRef idx="0">
+                        <a:schemeClr val="accent1"/>
+                      </a:fillRef>
+                      <a:effectRef idx="0">
+                        <a:schemeClr val="accent1"/>
+                      </a:effectRef>
+                      <a:fontRef idx="minor">
+                        <a:schemeClr val="tx1"/>
+                      </a:fontRef>
+                    </wps:style>
+                    <wps:bodyPr/>
+                  </wps:wsp>
+                </a:graphicData>
+              </a:graphic>
+              <wp14:sizeRelH relativeFrom="margin">
+                <wp14:pctWidth>0</wp14:pctWidth>
+              </wp14:sizeRelH>
+              <wp14:sizeRelV relativeFrom="margin">
+                <wp14:pctHeight>0</wp14:pctHeight>
+              </wp14:sizeRelV>
+            </wp:anchor>
+          </w:drawing>
+        </mc:Choice>
+        <mc:Fallback>
+          <w:pict>
+            <v:line w14:anchorId="66F00C3C" id="Straight Connector 10" o:spid="_x0000_s1026" style="position:absolute;z-index:251662336;visibility:visible;mso-wrap-style:square;mso-width-percent:0;mso-height-percent:0;mso-wrap-distance-left:9pt;mso-wrap-distance-top:0;mso-wrap-distance-right:9pt;mso-wrap-distance-bottom:0;mso-position-horizontal:absolute;mso-position-horizontal-relative:text;mso-position-vertical:absolute;mso-position-vertical-relative:page;mso-width-percent:0;mso-height-percent:0;mso-width-relative:margin;mso-height-relative:margin" from="-65.85pt,59.2pt" to="515.8pt,59.2pt" o:gfxdata="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" strokecolor="#002060" strokeweight="2.25pt">
+              <v:stroke linestyle="thinThin" joinstyle="miter"/>
+              <w10:wrap anchory="page"/>
+            </v:line>
           </w:pict>
         </mc:Fallback>
       </mc:AlternateContent>
@@ -1715,6 +2034,17 @@
       <w:shd w:val="clear" w:color="auto" w:fill="E1DFDD"/>
     </w:rPr>
   </w:style>
+  <w:style w:type="character" w:styleId="Emphasis">
+    <w:name w:val="Emphasis"/>
+    <w:basedOn w:val="DefaultParagraphFont"/>
+    <w:uiPriority w:val="20"/>
+    <w:qFormat/>
+    <w:rsid w:val="00E57F07"/>
+    <w:rPr>
+      <w:i/>
+      <w:iCs/>
+    </w:rPr>
+  </w:style>
 </w:styles>
 </file>
 

</xml_diff>